<commit_message>
Added Media Queries for Mobile View
</commit_message>
<xml_diff>
--- a/docs/resume.docx
+++ b/docs/resume.docx
@@ -31,8 +31,16 @@
           <w:p>
             <w:pPr>
               <w:pStyle w:val="Title"/>
+              <w:rPr>
+                <w:sz w:val="56"/>
+                <w:szCs w:val="52"/>
+              </w:rPr>
             </w:pPr>
             <w:r>
+              <w:rPr>
+                <w:sz w:val="56"/>
+                <w:szCs w:val="52"/>
+              </w:rPr>
               <w:t>Paul Seabrook</w:t>
             </w:r>
           </w:p>
@@ -40,21 +48,45 @@
             <w:pPr>
               <w:pStyle w:val="ContactInfo"/>
               <w:contextualSpacing w:val="0"/>
+              <w:rPr>
+                <w:sz w:val="21"/>
+                <w:szCs w:val="21"/>
+              </w:rPr>
             </w:pPr>
             <w:r>
+              <w:rPr>
+                <w:sz w:val="21"/>
+                <w:szCs w:val="21"/>
+              </w:rPr>
               <w:t xml:space="preserve">103 Fairway Oaks Lane, Unit </w:t>
             </w:r>
             <w:r>
+              <w:rPr>
+                <w:sz w:val="21"/>
+                <w:szCs w:val="21"/>
+              </w:rPr>
               <w:t>C,</w:t>
             </w:r>
             <w:r>
+              <w:rPr>
+                <w:sz w:val="21"/>
+                <w:szCs w:val="21"/>
+              </w:rPr>
               <w:t xml:space="preserve"> Easley, SC 29642</w:t>
             </w:r>
             <w:r>
+              <w:rPr>
+                <w:sz w:val="21"/>
+                <w:szCs w:val="21"/>
+              </w:rPr>
               <w:t xml:space="preserve"> </w:t>
             </w:r>
             <w:sdt>
               <w:sdtPr>
+                <w:rPr>
+                  <w:sz w:val="21"/>
+                  <w:szCs w:val="21"/>
+                </w:rPr>
                 <w:alias w:val="Divider dot:"/>
                 <w:tag w:val="Divider dot:"/>
                 <w:id w:val="-1459182552"/>
@@ -65,17 +97,28 @@
                 <w:showingPlcHdr/>
                 <w15:appearance w15:val="hidden"/>
               </w:sdtPr>
-              <w:sdtEndPr/>
               <w:sdtContent>
                 <w:r>
+                  <w:rPr>
+                    <w:sz w:val="21"/>
+                    <w:szCs w:val="21"/>
+                  </w:rPr>
                   <w:t>·</w:t>
                 </w:r>
               </w:sdtContent>
             </w:sdt>
             <w:r>
+              <w:rPr>
+                <w:sz w:val="21"/>
+                <w:szCs w:val="21"/>
+              </w:rPr>
               <w:t xml:space="preserve"> </w:t>
             </w:r>
             <w:r>
+              <w:rPr>
+                <w:sz w:val="21"/>
+                <w:szCs w:val="21"/>
+              </w:rPr>
               <w:t>864-561-5306</w:t>
             </w:r>
           </w:p>
@@ -83,11 +126,17 @@
             <w:pPr>
               <w:pStyle w:val="ContactInfoEmphasis"/>
               <w:contextualSpacing w:val="0"/>
+              <w:rPr>
+                <w:sz w:val="21"/>
+                <w:szCs w:val="21"/>
+              </w:rPr>
             </w:pPr>
             <w:hyperlink r:id="rId7" w:history="1">
               <w:r>
                 <w:rPr>
                   <w:rStyle w:val="Hyperlink"/>
+                  <w:sz w:val="21"/>
+                  <w:szCs w:val="21"/>
                 </w:rPr>
                 <w:t>paulwarrenseabrook@gmail.com</w:t>
               </w:r>
@@ -97,8 +146,16 @@
             <w:pPr>
               <w:pStyle w:val="ContactInfoEmphasis"/>
               <w:contextualSpacing w:val="0"/>
+              <w:rPr>
+                <w:sz w:val="21"/>
+                <w:szCs w:val="21"/>
+              </w:rPr>
             </w:pPr>
             <w:r>
+              <w:rPr>
+                <w:sz w:val="21"/>
+                <w:szCs w:val="21"/>
+              </w:rPr>
               <w:t>GitHub: paulseabrook</w:t>
             </w:r>
           </w:p>
@@ -115,6 +172,10 @@
           <w:p>
             <w:pPr>
               <w:contextualSpacing w:val="0"/>
+              <w:rPr>
+                <w:sz w:val="21"/>
+                <w:szCs w:val="21"/>
+              </w:rPr>
             </w:pPr>
           </w:p>
         </w:tc>
@@ -123,9 +184,17 @@
     <w:p>
       <w:pPr>
         <w:pStyle w:val="Heading1"/>
+        <w:rPr>
+          <w:sz w:val="24"/>
+          <w:szCs w:val="28"/>
+        </w:rPr>
       </w:pPr>
       <w:sdt>
         <w:sdtPr>
+          <w:rPr>
+            <w:sz w:val="24"/>
+            <w:szCs w:val="28"/>
+          </w:rPr>
           <w:alias w:val="Experience:"/>
           <w:tag w:val="Experience:"/>
           <w:id w:val="-1983300934"/>
@@ -136,9 +205,12 @@
           <w:showingPlcHdr/>
           <w15:appearance w15:val="hidden"/>
         </w:sdtPr>
-        <w:sdtEndPr/>
         <w:sdtContent>
           <w:r>
+            <w:rPr>
+              <w:sz w:val="24"/>
+              <w:szCs w:val="28"/>
+            </w:rPr>
             <w:t>Experience</w:t>
           </w:r>
         </w:sdtContent>
@@ -147,8 +219,8 @@
     <w:tbl>
       <w:tblPr>
         <w:tblStyle w:val="TableGrid"/>
-        <w:tblW w:w="4975" w:type="pct"/>
-        <w:tblInd w:w="72" w:type="dxa"/>
+        <w:tblW w:w="5000" w:type="pct"/>
+        <w:tblInd w:w="-144" w:type="dxa"/>
         <w:tblBorders>
           <w:left w:val="dotted" w:sz="18" w:space="0" w:color="BFBFBF" w:themeColor="background1" w:themeShade="BF"/>
         </w:tblBorders>
@@ -159,15 +231,15 @@
         <w:tblLook w:val="04A0" w:firstRow="1" w:lastRow="0" w:firstColumn="1" w:lastColumn="0" w:noHBand="0" w:noVBand="1"/>
       </w:tblPr>
       <w:tblGrid>
-        <w:gridCol w:w="9886"/>
+        <w:gridCol w:w="9936"/>
       </w:tblGrid>
       <w:tr>
         <w:trPr>
-          <w:trHeight w:val="3757"/>
+          <w:trHeight w:val="2491"/>
         </w:trPr>
         <w:tc>
           <w:tcPr>
-            <w:tcW w:w="9355" w:type="dxa"/>
+            <w:tcW w:w="10227" w:type="dxa"/>
           </w:tcPr>
           <w:p>
             <w:pPr>
@@ -175,37 +247,16 @@
               <w:contextualSpacing w:val="0"/>
               <w:outlineLvl w:val="2"/>
               <w:rPr>
-                <w:sz w:val="20"/>
-                <w:szCs w:val="22"/>
+                <w:sz w:val="18"/>
+                <w:szCs w:val="21"/>
               </w:rPr>
             </w:pPr>
             <w:r>
               <w:rPr>
-                <w:sz w:val="20"/>
-                <w:szCs w:val="22"/>
+                <w:sz w:val="18"/>
+                <w:szCs w:val="21"/>
               </w:rPr>
-              <w:t>January 202</w:t>
-            </w:r>
-            <w:r>
-              <w:rPr>
-                <w:sz w:val="20"/>
-                <w:szCs w:val="22"/>
-              </w:rPr>
-              <w:t>2 –</w:t>
-            </w:r>
-            <w:r>
-              <w:rPr>
-                <w:sz w:val="20"/>
-                <w:szCs w:val="22"/>
-              </w:rPr>
-              <w:t xml:space="preserve"> </w:t>
-            </w:r>
-            <w:r>
-              <w:rPr>
-                <w:sz w:val="20"/>
-                <w:szCs w:val="22"/>
-              </w:rPr>
-              <w:t>December 2022</w:t>
+              <w:t>January 2022 – December 2022</w:t>
             </w:r>
           </w:p>
           <w:p>
@@ -214,23 +265,30 @@
               <w:contextualSpacing w:val="0"/>
               <w:outlineLvl w:val="1"/>
               <w:rPr>
-                <w:sz w:val="24"/>
-                <w:szCs w:val="28"/>
+                <w:sz w:val="22"/>
+                <w:szCs w:val="24"/>
               </w:rPr>
             </w:pPr>
             <w:r>
               <w:rPr>
-                <w:sz w:val="24"/>
-                <w:szCs w:val="28"/>
+                <w:sz w:val="22"/>
+                <w:szCs w:val="24"/>
               </w:rPr>
               <w:t>Encompass Application Support Analyst</w:t>
             </w:r>
             <w:r>
               <w:rPr>
-                <w:sz w:val="24"/>
-                <w:szCs w:val="28"/>
+                <w:sz w:val="22"/>
+                <w:szCs w:val="24"/>
               </w:rPr>
               <w:t>,</w:t>
+            </w:r>
+            <w:r>
+              <w:rPr>
+                <w:sz w:val="22"/>
+                <w:szCs w:val="24"/>
+              </w:rPr>
+              <w:t xml:space="preserve"> IT Department,</w:t>
             </w:r>
           </w:p>
           <w:p>
@@ -240,29 +298,31 @@
               <w:outlineLvl w:val="1"/>
               <w:rPr>
                 <w:rStyle w:val="SubtleReference"/>
-                <w:szCs w:val="24"/>
+                <w:sz w:val="24"/>
+                <w:szCs w:val="22"/>
               </w:rPr>
             </w:pPr>
             <w:r>
               <w:rPr>
                 <w:rStyle w:val="SubtleReference"/>
-                <w:sz w:val="24"/>
-                <w:szCs w:val="24"/>
+                <w:sz w:val="22"/>
+                <w:szCs w:val="22"/>
               </w:rPr>
               <w:t>Evansville Teacher’s Federal Credit Union</w:t>
             </w:r>
             <w:r>
               <w:rPr>
                 <w:rStyle w:val="SubtleReference"/>
-                <w:sz w:val="24"/>
-                <w:szCs w:val="24"/>
+                <w:sz w:val="22"/>
+                <w:szCs w:val="22"/>
               </w:rPr>
               <w:t xml:space="preserve"> </w:t>
             </w:r>
             <w:r>
               <w:rPr>
                 <w:rStyle w:val="SubtleReference"/>
-                <w:szCs w:val="24"/>
+                <w:sz w:val="24"/>
+                <w:szCs w:val="22"/>
               </w:rPr>
               <w:t>(now Liberty Federal Credit Union)</w:t>
             </w:r>
@@ -271,16 +331,39 @@
             <w:pPr>
               <w:rPr>
                 <w:b/>
-                <w:sz w:val="20"/>
-                <w:szCs w:val="20"/>
+                <w:sz w:val="18"/>
+                <w:szCs w:val="18"/>
               </w:rPr>
             </w:pPr>
             <w:r>
               <w:rPr>
-                <w:sz w:val="20"/>
-                <w:szCs w:val="20"/>
+                <w:sz w:val="18"/>
+                <w:szCs w:val="18"/>
               </w:rPr>
-              <w:t>Provided support for mortgage department users through a ticketing system.  Supported software including ICE mortgage technologies such as Encompass and Velocify.  Other software includes Equifax, Optimal Blue, and Lenderlink.  Helped to manage end users and their accounts. Worked on projects to help improve the various software.</w:t>
+              <w:t>P</w:t>
+            </w:r>
+            <w:r>
+              <w:rPr>
+                <w:sz w:val="18"/>
+                <w:szCs w:val="18"/>
+              </w:rPr>
+              <w:t xml:space="preserve">rovided support for mortgage department users through a ticketing system.  Supported software including ICE mortgage technologies such as Encompass and Velocify.  Other software includes Equifax, Optimal Blue, and </w:t>
+            </w:r>
+            <w:proofErr w:type="spellStart"/>
+            <w:r>
+              <w:rPr>
+                <w:sz w:val="18"/>
+                <w:szCs w:val="18"/>
+              </w:rPr>
+              <w:t>Lenderlink</w:t>
+            </w:r>
+            <w:proofErr w:type="spellEnd"/>
+            <w:r>
+              <w:rPr>
+                <w:sz w:val="18"/>
+                <w:szCs w:val="18"/>
+              </w:rPr>
+              <w:t>.  Helped to manage end users and their accounts. Worked on projects to help improve the various software.</w:t>
             </w:r>
           </w:p>
           <w:p>
@@ -290,8 +373,8 @@
               <w:outlineLvl w:val="2"/>
               <w:rPr>
                 <w:rFonts w:cstheme="minorHAnsi"/>
-                <w:sz w:val="20"/>
-                <w:szCs w:val="22"/>
+                <w:sz w:val="18"/>
+                <w:szCs w:val="21"/>
               </w:rPr>
             </w:pPr>
           </w:p>
@@ -302,39 +385,39 @@
               <w:outlineLvl w:val="2"/>
               <w:rPr>
                 <w:rFonts w:cstheme="minorHAnsi"/>
-                <w:sz w:val="20"/>
-                <w:szCs w:val="22"/>
+                <w:sz w:val="18"/>
+                <w:szCs w:val="21"/>
               </w:rPr>
             </w:pPr>
             <w:r>
               <w:rPr>
                 <w:rFonts w:cstheme="minorHAnsi"/>
-                <w:sz w:val="20"/>
-                <w:szCs w:val="22"/>
+                <w:sz w:val="18"/>
+                <w:szCs w:val="21"/>
               </w:rPr>
               <w:t xml:space="preserve">January 2021 </w:t>
             </w:r>
             <w:r>
               <w:rPr>
                 <w:rFonts w:cstheme="minorHAnsi"/>
-                <w:sz w:val="20"/>
-                <w:szCs w:val="22"/>
+                <w:sz w:val="18"/>
+                <w:szCs w:val="21"/>
               </w:rPr>
               <w:t>–</w:t>
             </w:r>
             <w:r>
               <w:rPr>
                 <w:rFonts w:cstheme="minorHAnsi"/>
-                <w:sz w:val="20"/>
-                <w:szCs w:val="22"/>
+                <w:sz w:val="18"/>
+                <w:szCs w:val="21"/>
               </w:rPr>
               <w:t xml:space="preserve"> </w:t>
             </w:r>
             <w:r>
               <w:rPr>
                 <w:rFonts w:cstheme="minorHAnsi"/>
-                <w:sz w:val="20"/>
-                <w:szCs w:val="22"/>
+                <w:sz w:val="18"/>
+                <w:szCs w:val="21"/>
               </w:rPr>
               <w:t>January 2022</w:t>
             </w:r>
@@ -345,29 +428,43 @@
               <w:contextualSpacing w:val="0"/>
               <w:outlineLvl w:val="1"/>
               <w:rPr>
-                <w:sz w:val="20"/>
-                <w:szCs w:val="22"/>
+                <w:sz w:val="18"/>
+                <w:szCs w:val="21"/>
               </w:rPr>
             </w:pPr>
             <w:r>
               <w:rPr>
-                <w:sz w:val="24"/>
-                <w:szCs w:val="28"/>
+                <w:sz w:val="22"/>
+                <w:szCs w:val="24"/>
               </w:rPr>
               <w:t>Technology Specialist</w:t>
             </w:r>
             <w:r>
               <w:rPr>
-                <w:sz w:val="22"/>
-                <w:szCs w:val="24"/>
+                <w:sz w:val="21"/>
+                <w:szCs w:val="22"/>
               </w:rPr>
-              <w:t xml:space="preserve">, </w:t>
+              <w:t>,</w:t>
+            </w:r>
+            <w:r>
+              <w:rPr>
+                <w:sz w:val="21"/>
+                <w:szCs w:val="22"/>
+              </w:rPr>
+              <w:t xml:space="preserve"> IT DEpartment,</w:t>
+            </w:r>
+            <w:r>
+              <w:rPr>
+                <w:sz w:val="21"/>
+                <w:szCs w:val="22"/>
+              </w:rPr>
+              <w:t xml:space="preserve"> </w:t>
             </w:r>
             <w:r>
               <w:rPr>
                 <w:rStyle w:val="SubtleReference"/>
-                <w:sz w:val="24"/>
-                <w:szCs w:val="24"/>
+                <w:sz w:val="22"/>
+                <w:szCs w:val="22"/>
               </w:rPr>
               <w:t>Evansville Teacher’s Federal Credit Union</w:t>
             </w:r>
@@ -376,58 +473,69 @@
             <w:pPr>
               <w:contextualSpacing w:val="0"/>
               <w:rPr>
-                <w:sz w:val="20"/>
+                <w:sz w:val="18"/>
+                <w:szCs w:val="21"/>
               </w:rPr>
             </w:pPr>
             <w:r>
               <w:rPr>
-                <w:sz w:val="20"/>
+                <w:sz w:val="18"/>
+                <w:szCs w:val="21"/>
               </w:rPr>
               <w:t>Provide</w:t>
             </w:r>
             <w:r>
               <w:rPr>
-                <w:sz w:val="20"/>
+                <w:sz w:val="18"/>
+                <w:szCs w:val="21"/>
               </w:rPr>
               <w:t>d</w:t>
             </w:r>
             <w:r>
               <w:rPr>
-                <w:sz w:val="20"/>
+                <w:sz w:val="18"/>
+                <w:szCs w:val="21"/>
               </w:rPr>
-              <w:t xml:space="preserve"> basic help desk support to all credit union employees through a ticketing system regarding software and equipment.  Duties also include </w:t>
+              <w:t xml:space="preserve"> basic help desk support to all credit union employees through a ticketing system </w:t>
             </w:r>
             <w:r>
               <w:rPr>
-                <w:sz w:val="20"/>
+                <w:sz w:val="18"/>
+                <w:szCs w:val="21"/>
+              </w:rPr>
+              <w:t xml:space="preserve">while </w:t>
+            </w:r>
+            <w:r>
+              <w:rPr>
+                <w:sz w:val="18"/>
+                <w:szCs w:val="21"/>
+              </w:rPr>
+              <w:t xml:space="preserve">also </w:t>
+            </w:r>
+            <w:r>
+              <w:rPr>
+                <w:sz w:val="18"/>
+                <w:szCs w:val="21"/>
               </w:rPr>
               <w:t>participating</w:t>
             </w:r>
             <w:r>
               <w:rPr>
-                <w:sz w:val="20"/>
+                <w:sz w:val="18"/>
+                <w:szCs w:val="21"/>
               </w:rPr>
               <w:t xml:space="preserve"> in the technology builds of new branches, assisting in the infrastructure needs of the branches in the Louisville area, and providing support to the facilities department at the Louisville branches.  </w:t>
-            </w:r>
-            <w:r>
-              <w:rPr>
-                <w:sz w:val="20"/>
-              </w:rPr>
-              <w:t>Provided support for basic Encompass support tickets.</w:t>
-            </w:r>
-            <w:r>
-              <w:rPr>
-                <w:sz w:val="20"/>
-              </w:rPr>
-              <w:t xml:space="preserve"> </w:t>
             </w:r>
           </w:p>
         </w:tc>
       </w:tr>
       <w:tr>
+        <w:trPr>
+          <w:trHeight w:val="1598"/>
+        </w:trPr>
         <w:tc>
           <w:tcPr>
-            <w:tcW w:w="9355" w:type="dxa"/>
+            <w:tcW w:w="10227" w:type="dxa"/>
             <w:tcMar>
               <w:top w:w="216" w:type="dxa"/>
             </w:tcMar>
@@ -438,37 +546,143 @@
               <w:contextualSpacing w:val="0"/>
               <w:outlineLvl w:val="2"/>
               <w:rPr>
-                <w:sz w:val="20"/>
-                <w:szCs w:val="22"/>
+                <w:sz w:val="18"/>
+                <w:szCs w:val="21"/>
               </w:rPr>
             </w:pPr>
             <w:r>
               <w:rPr>
-                <w:sz w:val="20"/>
-                <w:szCs w:val="22"/>
+                <w:sz w:val="18"/>
+                <w:szCs w:val="21"/>
               </w:rPr>
-              <w:t xml:space="preserve">July 2019 </w:t>
+              <w:t>July 2019 –</w:t>
             </w:r>
             <w:r>
               <w:rPr>
-                <w:sz w:val="20"/>
-                <w:szCs w:val="22"/>
-              </w:rPr>
-              <w:t>–</w:t>
-            </w:r>
-            <w:r>
-              <w:rPr>
-                <w:sz w:val="20"/>
-                <w:szCs w:val="22"/>
+                <w:sz w:val="18"/>
+                <w:szCs w:val="21"/>
               </w:rPr>
               <w:t xml:space="preserve"> </w:t>
             </w:r>
             <w:r>
               <w:rPr>
-                <w:sz w:val="20"/>
+                <w:sz w:val="18"/>
+                <w:szCs w:val="21"/>
+              </w:rPr>
+              <w:t>January 2021</w:t>
+            </w:r>
+          </w:p>
+          <w:p>
+            <w:pPr>
+              <w:pStyle w:val="Heading2"/>
+              <w:contextualSpacing w:val="0"/>
+              <w:outlineLvl w:val="1"/>
+              <w:rPr>
+                <w:sz w:val="21"/>
+                <w:szCs w:val="21"/>
+              </w:rPr>
+            </w:pPr>
+            <w:r>
+              <w:rPr>
+                <w:sz w:val="21"/>
+                <w:szCs w:val="21"/>
+              </w:rPr>
+              <w:t>Mortgage Loan Processing Assistant</w:t>
+            </w:r>
+            <w:r>
+              <w:rPr>
+                <w:sz w:val="21"/>
+                <w:szCs w:val="21"/>
+              </w:rPr>
+              <w:t xml:space="preserve">, </w:t>
+            </w:r>
+            <w:r>
+              <w:rPr>
+                <w:rStyle w:val="SubtleReference"/>
+                <w:sz w:val="22"/>
                 <w:szCs w:val="22"/>
               </w:rPr>
-              <w:t>January 2021</w:t>
+              <w:t>Liberty Financial, a Division of ETFCU</w:t>
+            </w:r>
+            <w:r>
+              <w:rPr>
+                <w:rStyle w:val="SubtleReference"/>
+                <w:sz w:val="22"/>
+                <w:szCs w:val="22"/>
+              </w:rPr>
+              <w:t xml:space="preserve"> </w:t>
+            </w:r>
+          </w:p>
+          <w:p>
+            <w:pPr>
+              <w:rPr>
+                <w:rFonts w:eastAsia="Playfair Display" w:cstheme="minorHAnsi"/>
+                <w:bCs/>
+                <w:sz w:val="18"/>
+                <w:szCs w:val="18"/>
+              </w:rPr>
+            </w:pPr>
+            <w:r>
+              <w:rPr>
+                <w:rFonts w:eastAsia="Playfair Display" w:cstheme="minorHAnsi"/>
+                <w:bCs/>
+                <w:sz w:val="18"/>
+                <w:szCs w:val="18"/>
+              </w:rPr>
+              <w:t>Worked with loan officers, processors, and underwriters</w:t>
+            </w:r>
+            <w:r>
+              <w:rPr>
+                <w:rFonts w:eastAsia="Playfair Display" w:cstheme="minorHAnsi"/>
+                <w:bCs/>
+                <w:sz w:val="18"/>
+                <w:szCs w:val="18"/>
+              </w:rPr>
+              <w:t xml:space="preserve"> to manage </w:t>
+            </w:r>
+            <w:r>
+              <w:rPr>
+                <w:rFonts w:eastAsia="Playfair Display" w:cstheme="minorHAnsi"/>
+                <w:bCs/>
+                <w:sz w:val="18"/>
+                <w:szCs w:val="18"/>
+              </w:rPr>
+              <w:t xml:space="preserve">the loan in its entirety with added responsibility of keeping correspondence with borrowers to ensure a smooth loan process. </w:t>
+            </w:r>
+          </w:p>
+          <w:p>
+            <w:pPr>
+              <w:rPr>
+                <w:rFonts w:cstheme="minorHAnsi"/>
+                <w:sz w:val="18"/>
+                <w:szCs w:val="18"/>
+              </w:rPr>
+            </w:pPr>
+          </w:p>
+          <w:p>
+            <w:pPr>
+              <w:rPr>
+                <w:sz w:val="21"/>
+                <w:szCs w:val="21"/>
+              </w:rPr>
+            </w:pPr>
+          </w:p>
+          <w:p>
+            <w:pPr>
+              <w:pStyle w:val="Heading3"/>
+              <w:contextualSpacing w:val="0"/>
+              <w:outlineLvl w:val="2"/>
+              <w:rPr>
+                <w:sz w:val="18"/>
+                <w:szCs w:val="21"/>
+              </w:rPr>
+            </w:pPr>
+            <w:r>
+              <w:rPr>
+                <w:sz w:val="18"/>
+                <w:szCs w:val="21"/>
+              </w:rPr>
+              <w:t>January 2017 – July 2019</w:t>
             </w:r>
           </w:p>
           <w:p>
@@ -486,290 +700,13 @@
                 <w:sz w:val="22"/>
                 <w:szCs w:val="22"/>
               </w:rPr>
-              <w:t>Mortgage Loan Processing Assistant</w:t>
-            </w:r>
-            <w:r>
-              <w:rPr>
-                <w:sz w:val="22"/>
-                <w:szCs w:val="22"/>
-              </w:rPr>
-              <w:t xml:space="preserve">, </w:t>
-            </w:r>
-            <w:r>
-              <w:rPr>
-                <w:rStyle w:val="SubtleReference"/>
-                <w:sz w:val="24"/>
-                <w:szCs w:val="24"/>
-              </w:rPr>
-              <w:t>Liberty Financial, a Division of ETFCU</w:t>
-            </w:r>
-            <w:r>
-              <w:rPr>
-                <w:rStyle w:val="SubtleReference"/>
-                <w:sz w:val="24"/>
-                <w:szCs w:val="24"/>
-              </w:rPr>
-              <w:t xml:space="preserve"> </w:t>
-            </w:r>
-          </w:p>
-          <w:p>
-            <w:pPr>
-              <w:rPr>
-                <w:rFonts w:eastAsia="Playfair Display" w:cstheme="minorHAnsi"/>
-                <w:bCs/>
-                <w:sz w:val="20"/>
-                <w:szCs w:val="20"/>
-              </w:rPr>
-            </w:pPr>
-            <w:r>
-              <w:rPr>
-                <w:rFonts w:eastAsia="Playfair Display" w:cstheme="minorHAnsi"/>
-                <w:bCs/>
-                <w:sz w:val="20"/>
-                <w:szCs w:val="20"/>
-              </w:rPr>
-              <w:t>Assist</w:t>
-            </w:r>
-            <w:r>
-              <w:rPr>
-                <w:rFonts w:eastAsia="Playfair Display" w:cstheme="minorHAnsi"/>
-                <w:bCs/>
-                <w:sz w:val="20"/>
-                <w:szCs w:val="20"/>
-              </w:rPr>
-              <w:t>ed</w:t>
-            </w:r>
-            <w:r>
-              <w:rPr>
-                <w:rFonts w:eastAsia="Playfair Display" w:cstheme="minorHAnsi"/>
-                <w:bCs/>
-                <w:sz w:val="20"/>
-                <w:szCs w:val="20"/>
-              </w:rPr>
-              <w:t xml:space="preserve"> in collecting documents from clients and reviewing mortgage files for accuracy.  Order</w:t>
-            </w:r>
-            <w:r>
-              <w:rPr>
-                <w:rFonts w:eastAsia="Playfair Display" w:cstheme="minorHAnsi"/>
-                <w:bCs/>
-                <w:sz w:val="20"/>
-                <w:szCs w:val="20"/>
-              </w:rPr>
-              <w:t>ed</w:t>
-            </w:r>
-            <w:r>
-              <w:rPr>
-                <w:rFonts w:eastAsia="Playfair Display" w:cstheme="minorHAnsi"/>
-                <w:bCs/>
-                <w:sz w:val="20"/>
-                <w:szCs w:val="20"/>
-              </w:rPr>
-              <w:t xml:space="preserve"> documents and correspond</w:t>
-            </w:r>
-            <w:r>
-              <w:rPr>
-                <w:rFonts w:eastAsia="Playfair Display" w:cstheme="minorHAnsi"/>
-                <w:bCs/>
-                <w:sz w:val="20"/>
-                <w:szCs w:val="20"/>
-              </w:rPr>
-              <w:t>ed</w:t>
-            </w:r>
-            <w:r>
-              <w:rPr>
-                <w:rFonts w:eastAsia="Playfair Display" w:cstheme="minorHAnsi"/>
-                <w:bCs/>
-                <w:sz w:val="20"/>
-                <w:szCs w:val="20"/>
-              </w:rPr>
-              <w:t xml:space="preserve"> with title companies, appraisal management companies, employers for employment verification, insurance companies, etc.  Ensure</w:t>
-            </w:r>
-            <w:r>
-              <w:rPr>
-                <w:rFonts w:eastAsia="Playfair Display" w:cstheme="minorHAnsi"/>
-                <w:bCs/>
-                <w:sz w:val="20"/>
-                <w:szCs w:val="20"/>
-              </w:rPr>
-              <w:t>d</w:t>
-            </w:r>
-            <w:r>
-              <w:rPr>
-                <w:rFonts w:eastAsia="Playfair Display" w:cstheme="minorHAnsi"/>
-                <w:bCs/>
-                <w:sz w:val="20"/>
-                <w:szCs w:val="20"/>
-              </w:rPr>
-              <w:t xml:space="preserve"> closings t</w:t>
-            </w:r>
-            <w:r>
-              <w:rPr>
-                <w:rFonts w:eastAsia="Playfair Display" w:cstheme="minorHAnsi"/>
-                <w:bCs/>
-                <w:sz w:val="20"/>
-                <w:szCs w:val="20"/>
-              </w:rPr>
-              <w:t>ook</w:t>
-            </w:r>
-            <w:r>
-              <w:rPr>
-                <w:rFonts w:eastAsia="Playfair Display" w:cstheme="minorHAnsi"/>
-                <w:bCs/>
-                <w:sz w:val="20"/>
-                <w:szCs w:val="20"/>
-              </w:rPr>
-              <w:t xml:space="preserve"> place on time by</w:t>
-            </w:r>
-            <w:r>
-              <w:rPr>
-                <w:rFonts w:eastAsia="Playfair Display" w:cstheme="minorHAnsi"/>
-                <w:bCs/>
-                <w:sz w:val="20"/>
-                <w:szCs w:val="20"/>
-              </w:rPr>
-              <w:t xml:space="preserve"> not</w:t>
-            </w:r>
-            <w:r>
-              <w:rPr>
-                <w:rFonts w:eastAsia="Playfair Display" w:cstheme="minorHAnsi"/>
-                <w:bCs/>
-                <w:sz w:val="20"/>
-                <w:szCs w:val="20"/>
-              </w:rPr>
-              <w:t xml:space="preserve"> only</w:t>
-            </w:r>
-            <w:r>
-              <w:rPr>
-                <w:rFonts w:eastAsia="Playfair Display" w:cstheme="minorHAnsi"/>
-                <w:bCs/>
-                <w:sz w:val="20"/>
-                <w:szCs w:val="20"/>
-              </w:rPr>
-              <w:t xml:space="preserve"> clearing processing and underwriting conditions on each file</w:t>
-            </w:r>
-            <w:r>
-              <w:rPr>
-                <w:rFonts w:eastAsia="Playfair Display" w:cstheme="minorHAnsi"/>
-                <w:bCs/>
-                <w:sz w:val="20"/>
-                <w:szCs w:val="20"/>
-              </w:rPr>
-              <w:t xml:space="preserve">, but by also managing time frames based on given closing dates.  </w:t>
-            </w:r>
-            <w:r>
-              <w:rPr>
-                <w:rFonts w:eastAsia="Playfair Display" w:cstheme="minorHAnsi"/>
-                <w:bCs/>
-                <w:sz w:val="20"/>
-                <w:szCs w:val="20"/>
-              </w:rPr>
-              <w:t>Answer</w:t>
-            </w:r>
-            <w:r>
-              <w:rPr>
-                <w:rFonts w:eastAsia="Playfair Display" w:cstheme="minorHAnsi"/>
-                <w:bCs/>
-                <w:sz w:val="20"/>
-                <w:szCs w:val="20"/>
-              </w:rPr>
-              <w:t>ed</w:t>
-            </w:r>
-            <w:r>
-              <w:rPr>
-                <w:rFonts w:eastAsia="Playfair Display" w:cstheme="minorHAnsi"/>
-                <w:bCs/>
-                <w:sz w:val="20"/>
-                <w:szCs w:val="20"/>
-              </w:rPr>
-              <w:t xml:space="preserve"> client’s questions and help</w:t>
-            </w:r>
-            <w:r>
-              <w:rPr>
-                <w:rFonts w:eastAsia="Playfair Display" w:cstheme="minorHAnsi"/>
-                <w:bCs/>
-                <w:sz w:val="20"/>
-                <w:szCs w:val="20"/>
-              </w:rPr>
-              <w:t>ed</w:t>
-            </w:r>
-            <w:r>
-              <w:rPr>
-                <w:rFonts w:eastAsia="Playfair Display" w:cstheme="minorHAnsi"/>
-                <w:bCs/>
-                <w:sz w:val="20"/>
-                <w:szCs w:val="20"/>
-              </w:rPr>
-              <w:t xml:space="preserve"> in troubleshooting the signing of mortgage loan disclosures.  Continue</w:t>
-            </w:r>
-            <w:r>
-              <w:rPr>
-                <w:rFonts w:eastAsia="Playfair Display" w:cstheme="minorHAnsi"/>
-                <w:bCs/>
-                <w:sz w:val="20"/>
-                <w:szCs w:val="20"/>
-              </w:rPr>
-              <w:t>d</w:t>
-            </w:r>
-            <w:r>
-              <w:rPr>
-                <w:rFonts w:eastAsia="Playfair Display" w:cstheme="minorHAnsi"/>
-                <w:bCs/>
-                <w:sz w:val="20"/>
-                <w:szCs w:val="20"/>
-              </w:rPr>
-              <w:t xml:space="preserve"> to provide clients with a stress-free and timely loan process while providing above and beyond customer service.</w:t>
-            </w:r>
-          </w:p>
-          <w:p>
-            <w:pPr>
-              <w:rPr>
-                <w:rFonts w:cstheme="minorHAnsi"/>
-                <w:sz w:val="20"/>
-                <w:szCs w:val="20"/>
-              </w:rPr>
-            </w:pPr>
-          </w:p>
-          <w:p/>
-          <w:p>
-            <w:pPr>
-              <w:pStyle w:val="Heading3"/>
-              <w:contextualSpacing w:val="0"/>
-              <w:outlineLvl w:val="2"/>
-              <w:rPr>
-                <w:sz w:val="20"/>
-                <w:szCs w:val="22"/>
-              </w:rPr>
-            </w:pPr>
-            <w:r>
-              <w:rPr>
-                <w:sz w:val="20"/>
-                <w:szCs w:val="22"/>
-              </w:rPr>
-              <w:t>January 2017 – July 2019</w:t>
-            </w:r>
-          </w:p>
-          <w:p>
-            <w:pPr>
-              <w:pStyle w:val="Heading2"/>
-              <w:contextualSpacing w:val="0"/>
-              <w:outlineLvl w:val="1"/>
-              <w:rPr>
-                <w:sz w:val="24"/>
-                <w:szCs w:val="24"/>
-              </w:rPr>
-            </w:pPr>
-            <w:r>
-              <w:rPr>
-                <w:sz w:val="24"/>
-                <w:szCs w:val="24"/>
-              </w:rPr>
               <w:t xml:space="preserve">Loan Originator Assistant, </w:t>
             </w:r>
             <w:r>
               <w:rPr>
                 <w:rStyle w:val="SubtleReference"/>
-                <w:sz w:val="24"/>
-                <w:szCs w:val="24"/>
+                <w:sz w:val="22"/>
+                <w:szCs w:val="22"/>
               </w:rPr>
               <w:t>First Community Mortgage</w:t>
             </w:r>
@@ -778,117 +715,27 @@
             <w:pPr>
               <w:rPr>
                 <w:rFonts w:eastAsia="Playfair Display" w:cstheme="minorHAnsi"/>
-                <w:sz w:val="20"/>
-                <w:szCs w:val="20"/>
+                <w:sz w:val="18"/>
+                <w:szCs w:val="18"/>
               </w:rPr>
             </w:pPr>
             <w:r>
               <w:rPr>
                 <w:rFonts w:eastAsia="Playfair Display" w:cstheme="minorHAnsi"/>
-                <w:sz w:val="20"/>
-                <w:szCs w:val="20"/>
+                <w:bCs/>
+                <w:sz w:val="18"/>
+                <w:szCs w:val="18"/>
               </w:rPr>
-              <w:t>Assisted in all aspects of the mortgage loan process including pulling credit reports, input of purchase contract from buyer, collection of all initial documents, requesting of verifications of employment, homeowner’s Insurance, appraisals, and title work. Helped clients in troubleshooting the signing of e-disclosures within Simple Nexus application. After conditional approval, collected documents for resubmission. Efficiently manage</w:t>
+              <w:t>Assisted loan officer and processing personnel in all aspects of the mortgage process from reviewing files, requesting documents, corresponding with the necessary servicers, and managing the overall lifespan of the loan</w:t>
             </w:r>
             <w:r>
               <w:rPr>
                 <w:rFonts w:eastAsia="Playfair Display" w:cstheme="minorHAnsi"/>
-                <w:sz w:val="20"/>
-                <w:szCs w:val="20"/>
+                <w:bCs/>
+                <w:sz w:val="18"/>
+                <w:szCs w:val="18"/>
               </w:rPr>
-              <w:t>d</w:t>
-            </w:r>
-            <w:r>
-              <w:rPr>
-                <w:rFonts w:eastAsia="Playfair Display" w:cstheme="minorHAnsi"/>
-                <w:sz w:val="20"/>
-                <w:szCs w:val="20"/>
-              </w:rPr>
-              <w:t xml:space="preserve"> time and provide</w:t>
-            </w:r>
-            <w:r>
-              <w:rPr>
-                <w:rFonts w:eastAsia="Playfair Display" w:cstheme="minorHAnsi"/>
-                <w:sz w:val="20"/>
-                <w:szCs w:val="20"/>
-              </w:rPr>
-              <w:t>d</w:t>
-            </w:r>
-            <w:r>
-              <w:rPr>
-                <w:rFonts w:eastAsia="Playfair Display" w:cstheme="minorHAnsi"/>
-                <w:sz w:val="20"/>
-                <w:szCs w:val="20"/>
-              </w:rPr>
-              <w:t xml:space="preserve"> a stress-free process for clients through positive and responsive customer service.</w:t>
-            </w:r>
-          </w:p>
-          <w:p>
-            <w:pPr>
-              <w:pStyle w:val="Heading3"/>
-              <w:contextualSpacing w:val="0"/>
-              <w:outlineLvl w:val="2"/>
-            </w:pPr>
-          </w:p>
-          <w:p>
-            <w:pPr>
-              <w:pStyle w:val="Heading3"/>
-              <w:contextualSpacing w:val="0"/>
-              <w:outlineLvl w:val="2"/>
-              <w:rPr>
-                <w:sz w:val="20"/>
-                <w:szCs w:val="22"/>
-              </w:rPr>
-            </w:pPr>
-            <w:r>
-              <w:rPr>
-                <w:sz w:val="20"/>
-                <w:szCs w:val="22"/>
-              </w:rPr>
-              <w:t>July-December 2016</w:t>
-            </w:r>
-          </w:p>
-          <w:p>
-            <w:pPr>
-              <w:pStyle w:val="Heading2"/>
-              <w:contextualSpacing w:val="0"/>
-              <w:outlineLvl w:val="1"/>
-              <w:rPr>
-                <w:sz w:val="24"/>
-                <w:szCs w:val="24"/>
-              </w:rPr>
-            </w:pPr>
-            <w:r>
-              <w:rPr>
-                <w:sz w:val="24"/>
-                <w:szCs w:val="24"/>
-              </w:rPr>
-              <w:t xml:space="preserve">Driver / Guard, </w:t>
-            </w:r>
-            <w:r>
-              <w:rPr>
-                <w:rStyle w:val="SubtleReference"/>
-                <w:sz w:val="24"/>
-                <w:szCs w:val="24"/>
-              </w:rPr>
-              <w:t>Dunbar Security Solutions</w:t>
-            </w:r>
-          </w:p>
-          <w:p>
-            <w:pPr>
-              <w:rPr>
-                <w:rFonts w:eastAsia="Playfair Display" w:cstheme="minorHAnsi"/>
-                <w:sz w:val="20"/>
-                <w:szCs w:val="20"/>
-              </w:rPr>
-            </w:pPr>
-            <w:r>
-              <w:rPr>
-                <w:rFonts w:eastAsia="Playfair Display" w:cstheme="minorHAnsi"/>
-                <w:sz w:val="20"/>
-                <w:szCs w:val="20"/>
-              </w:rPr>
-              <w:t>A security systems and protective services company specializing in asset protection. Created a safe environment as a security professional in transporting cash, coin, and valuables for a variety of clients and electronically logged all incoming and outgoing cash.</w:t>
+              <w:t>.</w:t>
             </w:r>
           </w:p>
         </w:tc>
@@ -896,6 +743,10 @@
     </w:tbl>
     <w:sdt>
       <w:sdtPr>
+        <w:rPr>
+          <w:sz w:val="22"/>
+          <w:szCs w:val="24"/>
+        </w:rPr>
         <w:alias w:val="Education:"/>
         <w:tag w:val="Education:"/>
         <w:id w:val="-1908763273"/>
@@ -906,13 +757,20 @@
         <w:showingPlcHdr/>
         <w15:appearance w15:val="hidden"/>
       </w:sdtPr>
-      <w:sdtEndPr/>
       <w:sdtContent>
         <w:p>
           <w:pPr>
             <w:pStyle w:val="Heading1"/>
+            <w:rPr>
+              <w:sz w:val="22"/>
+              <w:szCs w:val="24"/>
+            </w:rPr>
           </w:pPr>
           <w:r>
+            <w:rPr>
+              <w:sz w:val="24"/>
+              <w:szCs w:val="24"/>
+            </w:rPr>
             <w:t>Education</w:t>
           </w:r>
         </w:p>
@@ -921,8 +779,8 @@
     <w:tbl>
       <w:tblPr>
         <w:tblStyle w:val="TableGrid"/>
-        <w:tblW w:w="4975" w:type="pct"/>
-        <w:tblInd w:w="72" w:type="dxa"/>
+        <w:tblW w:w="5167" w:type="pct"/>
+        <w:tblInd w:w="-144" w:type="dxa"/>
         <w:tblBorders>
           <w:left w:val="dotted" w:sz="18" w:space="0" w:color="BFBFBF" w:themeColor="background1" w:themeShade="BF"/>
         </w:tblBorders>
@@ -933,26 +791,45 @@
         <w:tblLook w:val="04A0" w:firstRow="1" w:lastRow="0" w:firstColumn="1" w:lastColumn="0" w:noHBand="0" w:noVBand="1"/>
       </w:tblPr>
       <w:tblGrid>
-        <w:gridCol w:w="9886"/>
+        <w:gridCol w:w="10268"/>
       </w:tblGrid>
       <w:tr>
+        <w:trPr>
+          <w:trHeight w:val="1119"/>
+        </w:trPr>
         <w:tc>
           <w:tcPr>
-            <w:tcW w:w="9355" w:type="dxa"/>
+            <w:tcW w:w="10267" w:type="dxa"/>
           </w:tcPr>
           <w:p>
             <w:pPr>
               <w:pStyle w:val="Heading3"/>
               <w:contextualSpacing w:val="0"/>
               <w:outlineLvl w:val="2"/>
+              <w:rPr>
+                <w:sz w:val="18"/>
+                <w:szCs w:val="20"/>
+              </w:rPr>
             </w:pPr>
             <w:r>
+              <w:rPr>
+                <w:sz w:val="18"/>
+                <w:szCs w:val="20"/>
+              </w:rPr>
               <w:t xml:space="preserve">DECEMBER </w:t>
             </w:r>
             <w:r>
+              <w:rPr>
+                <w:sz w:val="18"/>
+                <w:szCs w:val="20"/>
+              </w:rPr>
               <w:t>202</w:t>
             </w:r>
             <w:r>
+              <w:rPr>
+                <w:sz w:val="18"/>
+                <w:szCs w:val="20"/>
+              </w:rPr>
               <w:t>2 - present</w:t>
             </w:r>
           </w:p>
@@ -961,24 +838,30 @@
               <w:pStyle w:val="Heading2"/>
               <w:contextualSpacing w:val="0"/>
               <w:outlineLvl w:val="1"/>
+              <w:rPr>
+                <w:sz w:val="18"/>
+                <w:szCs w:val="20"/>
+              </w:rPr>
             </w:pPr>
             <w:r>
               <w:rPr>
-                <w:sz w:val="24"/>
-                <w:szCs w:val="24"/>
+                <w:sz w:val="18"/>
+                <w:szCs w:val="20"/>
               </w:rPr>
               <w:t>FullStack Software Engineering Immersive</w:t>
             </w:r>
             <w:r>
               <w:rPr>
-                <w:sz w:val="24"/>
-                <w:szCs w:val="24"/>
+                <w:sz w:val="18"/>
+                <w:szCs w:val="20"/>
               </w:rPr>
               <w:t xml:space="preserve">, </w:t>
             </w:r>
             <w:r>
               <w:rPr>
                 <w:rStyle w:val="SubtleReference"/>
+                <w:sz w:val="18"/>
+                <w:szCs w:val="20"/>
               </w:rPr>
               <w:t>General ASsembly</w:t>
             </w:r>
@@ -986,18 +869,45 @@
           <w:p>
             <w:pPr>
               <w:contextualSpacing w:val="0"/>
+              <w:rPr>
+                <w:sz w:val="18"/>
+                <w:szCs w:val="20"/>
+              </w:rPr>
             </w:pPr>
             <w:r>
+              <w:rPr>
+                <w:sz w:val="18"/>
+                <w:szCs w:val="20"/>
+              </w:rPr>
               <w:t>Remote 12</w:t>
             </w:r>
             <w:r>
+              <w:rPr>
+                <w:sz w:val="18"/>
+                <w:szCs w:val="20"/>
+              </w:rPr>
               <w:t>-</w:t>
             </w:r>
             <w:r>
+              <w:rPr>
+                <w:sz w:val="18"/>
+                <w:szCs w:val="20"/>
+              </w:rPr>
               <w:t xml:space="preserve">week </w:t>
             </w:r>
             <w:r>
-              <w:t>frontend and backend bootcamp</w:t>
+              <w:rPr>
+                <w:sz w:val="18"/>
+                <w:szCs w:val="20"/>
+              </w:rPr>
+              <w:t>Full Stack B</w:t>
+            </w:r>
+            <w:r>
+              <w:rPr>
+                <w:sz w:val="18"/>
+                <w:szCs w:val="20"/>
+              </w:rPr>
+              <w:t>ootcamp</w:t>
             </w:r>
           </w:p>
           <w:p>
@@ -1005,6 +915,10 @@
               <w:pStyle w:val="Heading3"/>
               <w:contextualSpacing w:val="0"/>
               <w:outlineLvl w:val="2"/>
+              <w:rPr>
+                <w:sz w:val="18"/>
+                <w:szCs w:val="20"/>
+              </w:rPr>
             </w:pPr>
           </w:p>
           <w:p>
@@ -1012,6 +926,10 @@
               <w:pStyle w:val="Heading3"/>
               <w:contextualSpacing w:val="0"/>
               <w:outlineLvl w:val="2"/>
+              <w:rPr>
+                <w:sz w:val="18"/>
+                <w:szCs w:val="20"/>
+              </w:rPr>
             </w:pPr>
           </w:p>
           <w:p>
@@ -1019,8 +937,16 @@
               <w:pStyle w:val="Heading3"/>
               <w:contextualSpacing w:val="0"/>
               <w:outlineLvl w:val="2"/>
+              <w:rPr>
+                <w:sz w:val="18"/>
+                <w:szCs w:val="20"/>
+              </w:rPr>
             </w:pPr>
             <w:r>
+              <w:rPr>
+                <w:sz w:val="18"/>
+                <w:szCs w:val="20"/>
+              </w:rPr>
               <w:t>2021</w:t>
             </w:r>
           </w:p>
@@ -1029,19 +955,23 @@
               <w:pStyle w:val="Heading2"/>
               <w:contextualSpacing w:val="0"/>
               <w:outlineLvl w:val="1"/>
+              <w:rPr>
+                <w:sz w:val="18"/>
+                <w:szCs w:val="20"/>
+              </w:rPr>
             </w:pPr>
             <w:r>
               <w:rPr>
-                <w:sz w:val="24"/>
-                <w:szCs w:val="24"/>
+                <w:sz w:val="18"/>
+                <w:szCs w:val="20"/>
               </w:rPr>
               <w:t xml:space="preserve">Second Degree Bachelor oF Science, </w:t>
             </w:r>
             <w:r>
               <w:rPr>
                 <w:rStyle w:val="SubtleReference"/>
-                <w:sz w:val="24"/>
-                <w:szCs w:val="24"/>
+                <w:sz w:val="18"/>
+                <w:szCs w:val="20"/>
               </w:rPr>
               <w:t>University of Maryland – Global Campus</w:t>
             </w:r>
@@ -1049,22 +979,37 @@
           <w:p>
             <w:pPr>
               <w:contextualSpacing w:val="0"/>
+              <w:rPr>
+                <w:sz w:val="18"/>
+                <w:szCs w:val="20"/>
+              </w:rPr>
             </w:pPr>
             <w:r>
+              <w:rPr>
+                <w:sz w:val="18"/>
+                <w:szCs w:val="20"/>
+              </w:rPr>
               <w:t>Major: Computer Networking and Cyber Security</w:t>
             </w:r>
           </w:p>
           <w:p>
             <w:pPr>
               <w:contextualSpacing w:val="0"/>
+              <w:rPr>
+                <w:sz w:val="18"/>
+                <w:szCs w:val="20"/>
+              </w:rPr>
             </w:pPr>
           </w:p>
         </w:tc>
       </w:tr>
       <w:tr>
+        <w:trPr>
+          <w:trHeight w:val="616"/>
+        </w:trPr>
         <w:tc>
           <w:tcPr>
-            <w:tcW w:w="9355" w:type="dxa"/>
+            <w:tcW w:w="10267" w:type="dxa"/>
             <w:tcMar>
               <w:top w:w="216" w:type="dxa"/>
             </w:tcMar>
@@ -1074,11 +1019,23 @@
               <w:pStyle w:val="Heading3"/>
               <w:contextualSpacing w:val="0"/>
               <w:outlineLvl w:val="2"/>
+              <w:rPr>
+                <w:sz w:val="18"/>
+                <w:szCs w:val="20"/>
+              </w:rPr>
             </w:pPr>
             <w:r>
+              <w:rPr>
+                <w:sz w:val="18"/>
+                <w:szCs w:val="20"/>
+              </w:rPr>
               <w:t>2016</w:t>
             </w:r>
             <w:r>
+              <w:rPr>
+                <w:sz w:val="18"/>
+                <w:szCs w:val="20"/>
+              </w:rPr>
               <w:t xml:space="preserve"> </w:t>
             </w:r>
           </w:p>
@@ -1087,50 +1044,78 @@
               <w:pStyle w:val="Heading2"/>
               <w:contextualSpacing w:val="0"/>
               <w:outlineLvl w:val="1"/>
+              <w:rPr>
+                <w:sz w:val="18"/>
+                <w:szCs w:val="20"/>
+              </w:rPr>
             </w:pPr>
             <w:r>
+              <w:rPr>
+                <w:sz w:val="18"/>
+                <w:szCs w:val="20"/>
+              </w:rPr>
               <w:t>Bachelor of Arts and SciencE</w:t>
             </w:r>
             <w:r>
+              <w:rPr>
+                <w:sz w:val="18"/>
+                <w:szCs w:val="20"/>
+              </w:rPr>
               <w:t xml:space="preserve">, </w:t>
             </w:r>
             <w:r>
               <w:rPr>
                 <w:rStyle w:val="SubtleReference"/>
+                <w:sz w:val="18"/>
+                <w:szCs w:val="20"/>
               </w:rPr>
               <w:t>University of South Carolina</w:t>
             </w:r>
           </w:p>
           <w:p>
+            <w:pPr>
+              <w:rPr>
+                <w:sz w:val="18"/>
+                <w:szCs w:val="20"/>
+              </w:rPr>
+            </w:pPr>
             <w:r>
+              <w:rPr>
+                <w:sz w:val="18"/>
+                <w:szCs w:val="20"/>
+              </w:rPr>
               <w:t>Major: Criminology | Minor Spanish</w:t>
             </w:r>
           </w:p>
           <w:p>
+            <w:pPr>
+              <w:rPr>
+                <w:sz w:val="18"/>
+                <w:szCs w:val="20"/>
+              </w:rPr>
+            </w:pPr>
             <w:r>
+              <w:rPr>
+                <w:sz w:val="18"/>
+                <w:szCs w:val="20"/>
+              </w:rPr>
               <w:t>Member of Lambda Chi Alpha</w:t>
             </w:r>
           </w:p>
           <w:p>
+            <w:pPr>
+              <w:rPr>
+                <w:sz w:val="18"/>
+                <w:szCs w:val="20"/>
+              </w:rPr>
+            </w:pPr>
             <w:r>
+              <w:rPr>
+                <w:sz w:val="18"/>
+                <w:szCs w:val="20"/>
+              </w:rPr>
               <w:t>Graduated with 3.5 GPA, Cum Laude</w:t>
             </w:r>
-          </w:p>
-        </w:tc>
-      </w:tr>
-      <w:tr>
-        <w:tc>
-          <w:tcPr>
-            <w:tcW w:w="9355" w:type="dxa"/>
-            <w:tcMar>
-              <w:top w:w="216" w:type="dxa"/>
-            </w:tcMar>
-          </w:tcPr>
-          <w:p>
-            <w:pPr>
-              <w:pStyle w:val="Heading3"/>
-              <w:outlineLvl w:val="2"/>
-            </w:pPr>
           </w:p>
         </w:tc>
       </w:tr>
@@ -1138,6 +1123,10 @@
     <w:p>
       <w:pPr>
         <w:pStyle w:val="Heading1"/>
+        <w:rPr>
+          <w:sz w:val="2"/>
+          <w:szCs w:val="2"/>
+        </w:rPr>
       </w:pPr>
     </w:p>
     <w:sectPr>
@@ -1256,13 +1245,8 @@
       <w:rPr>
         <w:noProof/>
       </w:rPr>
-    </w:r>
-    <w:r>
-      <w:rPr>
-        <w:noProof/>
-      </w:rPr>
       <w:pict w14:anchorId="751DFF11">
-        <v:line id="Straight Connector 5" o:spid="_x0000_s1026" alt="Header dividing line" style="position:absolute;z-index:-251658752;visibility:visible;mso-wrap-style:square;mso-width-percent:1000;mso-height-percent:0;mso-top-percent:173;mso-wrap-distance-left:9pt;mso-wrap-distance-top:.omm;mso-wrap-distance-right:9pt;mso-wrap-distance-bottom:.omm;mso-position-horizontal:center;mso-position-horizontal-relative:page;mso-position-vertical-relative:page;mso-width-percent:1000;mso-height-percent:0;mso-top-percent:173;mso-width-relative:page;mso-height-relative:page" from="0,0" to="612pt,0" o:gfxdata="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" strokecolor="#5a5a5a [2109]" strokeweight=".5pt">
+        <v:line id="Straight Connector 5" o:spid="_x0000_s1025" alt="Header dividing line" style="position:absolute;z-index:-251658752;visibility:visible;mso-wrap-style:square;mso-wrap-edited:f;mso-width-percent:1000;mso-height-percent:0;mso-top-percent:173;mso-wrap-distance-left:9pt;mso-wrap-distance-right:9pt;mso-position-horizontal:center;mso-position-horizontal-relative:page;mso-position-vertical-relative:page;mso-width-percent:1000;mso-height-percent:0;mso-top-percent:173;mso-width-relative:page;mso-height-relative:page" from="0,0" to="612pt,0" strokecolor="#5a5a5a [2109]" strokeweight=".5pt">
           <v:stroke joinstyle="miter"/>
           <w10:wrap anchorx="page" anchory="page"/>
         </v:line>
@@ -2434,6 +2418,7 @@
   <w:style w:type="character" w:default="1" w:styleId="DefaultParagraphFont">
     <w:name w:val="Default Paragraph Font"/>
     <w:uiPriority w:val="1"/>
+    <w:semiHidden/>
     <w:unhideWhenUsed/>
   </w:style>
   <w:style w:type="table" w:default="1" w:styleId="TableNormal">
@@ -26495,6 +26480,13 @@
       <w:color w:val="605E5C"/>
       <w:shd w:val="clear" w:color="auto" w:fill="E1DFDD"/>
     </w:rPr>
+  </w:style>
+  <w:style w:type="paragraph" w:styleId="Revision">
+    <w:name w:val="Revision"/>
+    <w:hidden/>
+    <w:uiPriority w:val="99"/>
+    <w:semiHidden/>
+    <w:rsid w:val="00A844B7"/>
   </w:style>
 </w:styles>
 </file>
@@ -26679,6 +26671,7 @@
     <w:rsid w:val="00174497"/>
     <w:rsid w:val="00340813"/>
     <w:rsid w:val="003B5AD7"/>
+    <w:rsid w:val="00FC2DF4"/>
   </w:rsids>
   <m:mathPr>
     <m:mathFont m:val="Cambria Math"/>

</xml_diff>